<commit_message>
changed regulator and req doq
</commit_message>
<xml_diff>
--- a/Lab7/RequirementsDocument.docx
+++ b/Lab7/RequirementsDocument.docx
@@ -1,6 +1,6 @@
 
 <file path=word/document.xml><?xml version="1.0" encoding="utf-8"?>
-<w:document xmlns:ve="http://schemas.openxmlformats.org/markup-compatibility/2006" xmlns:o="urn:schemas-microsoft-com:office:office" xmlns:r="http://schemas.openxmlformats.org/officeDocument/2006/relationships" xmlns:m="http://schemas.openxmlformats.org/officeDocument/2006/math" xmlns:v="urn:schemas-microsoft-com:vml" xmlns:wp="http://schemas.openxmlformats.org/drawingml/2006/wordprocessingDrawing" xmlns:w10="urn:schemas-microsoft-com:office:word" xmlns:w="http://schemas.openxmlformats.org/wordprocessingml/2006/main" xmlns:wne="http://schemas.microsoft.com/office/word/2006/wordml">
+<w:document xmlns:wpc="http://schemas.microsoft.com/office/word/2010/wordprocessingCanvas" xmlns:mc="http://schemas.openxmlformats.org/markup-compatibility/2006" xmlns:o="urn:schemas-microsoft-com:office:office" xmlns:r="http://schemas.openxmlformats.org/officeDocument/2006/relationships" xmlns:m="http://schemas.openxmlformats.org/officeDocument/2006/math" xmlns:v="urn:schemas-microsoft-com:vml" xmlns:wp14="http://schemas.microsoft.com/office/word/2010/wordprocessingDrawing" xmlns:wp="http://schemas.openxmlformats.org/drawingml/2006/wordprocessingDrawing" xmlns:w10="urn:schemas-microsoft-com:office:word" xmlns:w="http://schemas.openxmlformats.org/wordprocessingml/2006/main" xmlns:w14="http://schemas.microsoft.com/office/word/2010/wordml" xmlns:w15="http://schemas.microsoft.com/office/word/2012/wordml" xmlns:wpg="http://schemas.microsoft.com/office/word/2010/wordprocessingGroup" xmlns:wpi="http://schemas.microsoft.com/office/word/2010/wordprocessingInk" xmlns:wne="http://schemas.microsoft.com/office/word/2006/wordml" xmlns:wps="http://schemas.microsoft.com/office/word/2010/wordprocessingShape" mc:Ignorable="w14 w15 wp14">
   <w:body>
     <w:p>
       <w:pPr>
@@ -56,7 +56,37 @@
           <w:sz w:val="20"/>
           <w:szCs w:val="20"/>
         </w:rPr>
-        <w:t>Our goal is to design an embedded system and lay the PCB board for the circuit. We will study and make decisions based on the issues of power, clock, reset, and programming.</w:t>
+        <w:t>Our goal is to design a two player, twin-stick shooter called</w:t>
+      </w:r>
+      <w:bookmarkStart w:id="0" w:name="_GoBack"/>
+      <w:bookmarkEnd w:id="0"/>
+      <w:r>
+        <w:rPr>
+          <w:sz w:val="20"/>
+          <w:szCs w:val="20"/>
+        </w:rPr>
+        <w:t xml:space="preserve"> WIFI DOGFIGHT</w:t>
+      </w:r>
+      <w:r>
+        <w:rPr>
+          <w:sz w:val="20"/>
+          <w:szCs w:val="20"/>
+        </w:rPr>
+        <w:t xml:space="preserve">. </w:t>
+      </w:r>
+      <w:r>
+        <w:rPr>
+          <w:sz w:val="20"/>
+          <w:szCs w:val="20"/>
+        </w:rPr>
+        <w:t xml:space="preserve">Our goal is to make the game have unnoticeable lag, implement peer-to-peer WIFI, have a few modes of gameplay (e.g. dogfight, death match, etc.), have sound effects and music, nice animations, and add cool gimmicky features with the ADXL accelerometer. </w:t>
+      </w:r>
+      <w:r>
+        <w:rPr>
+          <w:sz w:val="20"/>
+          <w:szCs w:val="20"/>
+        </w:rPr>
+        <w:t>We will study and make decisions based on the issues of power, clock, reset, and programming.</w:t>
       </w:r>
     </w:p>
     <w:p>
@@ -100,7 +130,21 @@
           <w:sz w:val="20"/>
           <w:szCs w:val="20"/>
         </w:rPr>
-        <w:t xml:space="preserve">begin the design of the PCB and will later design the testing software for the hardware prototype. Trevor will acquire the parts necessary and build the hardware prototype. Trevor will also research and configure an external server for use later in the project. Dylan </w:t>
+        <w:t>begin the design of the PCB and will later design the testing software for the hardware prototype. Trevor will acquire the parts necessary and build the hardware prototype. Trevor will also</w:t>
+      </w:r>
+      <w:r>
+        <w:rPr>
+          <w:sz w:val="20"/>
+          <w:szCs w:val="20"/>
+        </w:rPr>
+        <w:t xml:space="preserve"> do research on how to implement peer-to-peer WIFI with the ESP8266</w:t>
+      </w:r>
+      <w:r>
+        <w:rPr>
+          <w:sz w:val="20"/>
+          <w:szCs w:val="20"/>
+        </w:rPr>
+        <w:t xml:space="preserve">. Dylan </w:t>
       </w:r>
       <w:proofErr w:type="spellStart"/>
       <w:r>
@@ -116,23 +160,7 @@
           <w:sz w:val="20"/>
           <w:szCs w:val="20"/>
         </w:rPr>
-        <w:t xml:space="preserve">, Professor Jonathan </w:t>
-      </w:r>
-      <w:proofErr w:type="spellStart"/>
-      <w:r>
-        <w:rPr>
-          <w:sz w:val="20"/>
-          <w:szCs w:val="20"/>
-        </w:rPr>
-        <w:t>Valvano</w:t>
-      </w:r>
-      <w:proofErr w:type="spellEnd"/>
-      <w:r>
-        <w:rPr>
-          <w:sz w:val="20"/>
-          <w:szCs w:val="20"/>
-        </w:rPr>
-        <w:t xml:space="preserve">, and our peers are the clients. </w:t>
+        <w:t xml:space="preserve">, Jonathan Valvano, and our peers are the clients. </w:t>
       </w:r>
     </w:p>
     <w:p>
@@ -169,7 +197,14 @@
           <w:sz w:val="20"/>
           <w:szCs w:val="20"/>
         </w:rPr>
-        <w:t>This project consists of two identical embedded systems communicating indirectly with each other through the use of an external server. Each will download and upload data to the server.</w:t>
+        <w:t>This project consists of two identical embedded systems communicating indirectly with each other through</w:t>
+      </w:r>
+      <w:r>
+        <w:rPr>
+          <w:sz w:val="20"/>
+          <w:szCs w:val="20"/>
+        </w:rPr>
+        <w:t xml:space="preserve"> UART.</w:t>
       </w:r>
     </w:p>
     <w:p>
@@ -250,28 +285,21 @@
           <w:sz w:val="20"/>
           <w:szCs w:val="20"/>
         </w:rPr>
-        <w:t xml:space="preserve"> embedded systems send</w:t>
-      </w:r>
-      <w:r>
-        <w:rPr>
-          <w:sz w:val="20"/>
-          <w:szCs w:val="20"/>
-        </w:rPr>
-        <w:t xml:space="preserve"> user input to</w:t>
-      </w:r>
-      <w:r>
-        <w:rPr>
-          <w:sz w:val="20"/>
-          <w:szCs w:val="20"/>
-        </w:rPr>
-        <w:t xml:space="preserve"> and receive game state</w:t>
-      </w:r>
-      <w:r>
-        <w:rPr>
-          <w:sz w:val="20"/>
-          <w:szCs w:val="20"/>
-        </w:rPr>
-        <w:t xml:space="preserve"> information from an external server.</w:t>
+        <w:t xml:space="preserve"> embedded systems </w:t>
+      </w:r>
+      <w:r>
+        <w:rPr>
+          <w:sz w:val="20"/>
+          <w:szCs w:val="20"/>
+        </w:rPr>
+        <w:t>will talk directly to each other through the ESP8266</w:t>
+      </w:r>
+      <w:r>
+        <w:rPr>
+          <w:sz w:val="20"/>
+          <w:szCs w:val="20"/>
+        </w:rPr>
+        <w:t>.</w:t>
       </w:r>
       <w:r>
         <w:rPr>
@@ -352,6 +380,7 @@
         </w:rPr>
         <w:t xml:space="preserve"> 1) </w:t>
       </w:r>
+      <w:proofErr w:type="gramStart"/>
       <w:r>
         <w:rPr>
           <w:sz w:val="20"/>
@@ -359,6 +388,7 @@
         </w:rPr>
         <w:t>Each</w:t>
       </w:r>
+      <w:proofErr w:type="gramEnd"/>
       <w:r>
         <w:rPr>
           <w:sz w:val="20"/>
@@ -371,49 +401,7 @@
           <w:sz w:val="20"/>
           <w:szCs w:val="20"/>
         </w:rPr>
-        <w:t xml:space="preserve">use UDP </w:t>
-      </w:r>
-      <w:r>
-        <w:rPr>
-          <w:sz w:val="20"/>
-          <w:szCs w:val="20"/>
-        </w:rPr>
-        <w:t xml:space="preserve">to communicate </w:t>
-      </w:r>
-      <w:r>
-        <w:rPr>
-          <w:sz w:val="20"/>
-          <w:szCs w:val="20"/>
-        </w:rPr>
-        <w:t xml:space="preserve">directly </w:t>
-      </w:r>
-      <w:r>
-        <w:rPr>
-          <w:sz w:val="20"/>
-          <w:szCs w:val="20"/>
-        </w:rPr>
-        <w:t>with the ser</w:t>
-      </w:r>
-      <w:r>
-        <w:rPr>
-          <w:sz w:val="20"/>
-          <w:szCs w:val="20"/>
-        </w:rPr>
-        <w:t>ver and indirectly to the other</w:t>
-      </w:r>
-      <w:r>
-        <w:rPr>
-          <w:sz w:val="20"/>
-          <w:szCs w:val="20"/>
-        </w:rPr>
-        <w:t xml:space="preserve"> system</w:t>
-      </w:r>
-      <w:r>
-        <w:rPr>
-          <w:sz w:val="20"/>
-          <w:szCs w:val="20"/>
-        </w:rPr>
-        <w:t xml:space="preserve"> through the server</w:t>
+        <w:t>be able to talk to the other microcontroller (both transmit and receive)</w:t>
       </w:r>
       <w:r>
         <w:rPr>
@@ -490,16 +478,7 @@
           <w:sz w:val="20"/>
           <w:szCs w:val="20"/>
         </w:rPr>
-        <w:t>Each controller will produce sound effects. 5</w:t>
-      </w:r>
-      <w:bookmarkStart w:id="0" w:name="_GoBack"/>
-      <w:bookmarkEnd w:id="0"/>
-      <w:r>
-        <w:rPr>
-          <w:sz w:val="20"/>
-          <w:szCs w:val="20"/>
-        </w:rPr>
-        <w:t xml:space="preserve">) </w:t>
+        <w:t xml:space="preserve">Each controller will produce sound effects. 5) </w:t>
       </w:r>
       <w:r>
         <w:rPr>
@@ -571,7 +550,28 @@
           <w:sz w:val="20"/>
           <w:szCs w:val="20"/>
         </w:rPr>
-        <w:t>two game interface buttons, an ST7735 LCD display, 8W speaker, a reset button, and power switch per handheld system.</w:t>
+        <w:t xml:space="preserve">an ESP8266 WIFI module, an accelerometer, three/four </w:t>
+      </w:r>
+      <w:r>
+        <w:rPr>
+          <w:sz w:val="20"/>
+          <w:szCs w:val="20"/>
+        </w:rPr>
+        <w:t>game interface but</w:t>
+      </w:r>
+      <w:r>
+        <w:rPr>
+          <w:sz w:val="20"/>
+          <w:szCs w:val="20"/>
+        </w:rPr>
+        <w:t xml:space="preserve">tons, an ST7735 LCD display, 32 ohm </w:t>
+      </w:r>
+      <w:r>
+        <w:rPr>
+          <w:sz w:val="20"/>
+          <w:szCs w:val="20"/>
+        </w:rPr>
+        <w:t>speaker, a reset button, and power switch per handheld system.</w:t>
       </w:r>
     </w:p>
     <w:p>
@@ -726,7 +726,7 @@
 </file>
 
 <file path=word/endnotes.xml><?xml version="1.0" encoding="utf-8"?>
-<w:endnotes xmlns:ve="http://schemas.openxmlformats.org/markup-compatibility/2006" xmlns:o="urn:schemas-microsoft-com:office:office" xmlns:r="http://schemas.openxmlformats.org/officeDocument/2006/relationships" xmlns:m="http://schemas.openxmlformats.org/officeDocument/2006/math" xmlns:v="urn:schemas-microsoft-com:vml" xmlns:wp="http://schemas.openxmlformats.org/drawingml/2006/wordprocessingDrawing" xmlns:w10="urn:schemas-microsoft-com:office:word" xmlns:w="http://schemas.openxmlformats.org/wordprocessingml/2006/main" xmlns:wne="http://schemas.microsoft.com/office/word/2006/wordml">
+<w:endnotes xmlns:wpc="http://schemas.microsoft.com/office/word/2010/wordprocessingCanvas" xmlns:mc="http://schemas.openxmlformats.org/markup-compatibility/2006" xmlns:o="urn:schemas-microsoft-com:office:office" xmlns:r="http://schemas.openxmlformats.org/officeDocument/2006/relationships" xmlns:m="http://schemas.openxmlformats.org/officeDocument/2006/math" xmlns:v="urn:schemas-microsoft-com:vml" xmlns:wp14="http://schemas.microsoft.com/office/word/2010/wordprocessingDrawing" xmlns:wp="http://schemas.openxmlformats.org/drawingml/2006/wordprocessingDrawing" xmlns:w10="urn:schemas-microsoft-com:office:word" xmlns:w="http://schemas.openxmlformats.org/wordprocessingml/2006/main" xmlns:w14="http://schemas.microsoft.com/office/word/2010/wordml" xmlns:w15="http://schemas.microsoft.com/office/word/2012/wordml" xmlns:wpg="http://schemas.microsoft.com/office/word/2010/wordprocessingGroup" xmlns:wpi="http://schemas.microsoft.com/office/word/2010/wordprocessingInk" xmlns:wne="http://schemas.microsoft.com/office/word/2006/wordml" xmlns:wps="http://schemas.microsoft.com/office/word/2010/wordprocessingShape" mc:Ignorable="w14 w15 wp14">
   <w:endnote w:type="separator" w:id="-1">
     <w:p>
       <w:pPr>
@@ -751,7 +751,7 @@
 </file>
 
 <file path=word/footnotes.xml><?xml version="1.0" encoding="utf-8"?>
-<w:footnotes xmlns:ve="http://schemas.openxmlformats.org/markup-compatibility/2006" xmlns:o="urn:schemas-microsoft-com:office:office" xmlns:r="http://schemas.openxmlformats.org/officeDocument/2006/relationships" xmlns:m="http://schemas.openxmlformats.org/officeDocument/2006/math" xmlns:v="urn:schemas-microsoft-com:vml" xmlns:wp="http://schemas.openxmlformats.org/drawingml/2006/wordprocessingDrawing" xmlns:w10="urn:schemas-microsoft-com:office:word" xmlns:w="http://schemas.openxmlformats.org/wordprocessingml/2006/main" xmlns:wne="http://schemas.microsoft.com/office/word/2006/wordml">
+<w:footnotes xmlns:wpc="http://schemas.microsoft.com/office/word/2010/wordprocessingCanvas" xmlns:mc="http://schemas.openxmlformats.org/markup-compatibility/2006" xmlns:o="urn:schemas-microsoft-com:office:office" xmlns:r="http://schemas.openxmlformats.org/officeDocument/2006/relationships" xmlns:m="http://schemas.openxmlformats.org/officeDocument/2006/math" xmlns:v="urn:schemas-microsoft-com:vml" xmlns:wp14="http://schemas.microsoft.com/office/word/2010/wordprocessingDrawing" xmlns:wp="http://schemas.openxmlformats.org/drawingml/2006/wordprocessingDrawing" xmlns:w10="urn:schemas-microsoft-com:office:word" xmlns:w="http://schemas.openxmlformats.org/wordprocessingml/2006/main" xmlns:w14="http://schemas.microsoft.com/office/word/2010/wordml" xmlns:w15="http://schemas.microsoft.com/office/word/2012/wordml" xmlns:wpg="http://schemas.microsoft.com/office/word/2010/wordprocessingGroup" xmlns:wpi="http://schemas.microsoft.com/office/word/2010/wordprocessingInk" xmlns:wne="http://schemas.microsoft.com/office/word/2006/wordml" xmlns:wps="http://schemas.microsoft.com/office/word/2010/wordprocessingShape" mc:Ignorable="w14 w15 wp14">
   <w:footnote w:type="separator" w:id="-1">
     <w:p>
       <w:pPr>
@@ -776,7 +776,7 @@
 </file>
 
 <file path=word/header1.xml><?xml version="1.0" encoding="utf-8"?>
-<w:hdr xmlns:ve="http://schemas.openxmlformats.org/markup-compatibility/2006" xmlns:o="urn:schemas-microsoft-com:office:office" xmlns:r="http://schemas.openxmlformats.org/officeDocument/2006/relationships" xmlns:m="http://schemas.openxmlformats.org/officeDocument/2006/math" xmlns:v="urn:schemas-microsoft-com:vml" xmlns:wp="http://schemas.openxmlformats.org/drawingml/2006/wordprocessingDrawing" xmlns:w10="urn:schemas-microsoft-com:office:word" xmlns:w="http://schemas.openxmlformats.org/wordprocessingml/2006/main" xmlns:wne="http://schemas.microsoft.com/office/word/2006/wordml">
+<w:hdr xmlns:wpc="http://schemas.microsoft.com/office/word/2010/wordprocessingCanvas" xmlns:mc="http://schemas.openxmlformats.org/markup-compatibility/2006" xmlns:o="urn:schemas-microsoft-com:office:office" xmlns:r="http://schemas.openxmlformats.org/officeDocument/2006/relationships" xmlns:m="http://schemas.openxmlformats.org/officeDocument/2006/math" xmlns:v="urn:schemas-microsoft-com:vml" xmlns:wp14="http://schemas.microsoft.com/office/word/2010/wordprocessingDrawing" xmlns:wp="http://schemas.openxmlformats.org/drawingml/2006/wordprocessingDrawing" xmlns:w10="urn:schemas-microsoft-com:office:word" xmlns:w="http://schemas.openxmlformats.org/wordprocessingml/2006/main" xmlns:w14="http://schemas.microsoft.com/office/word/2010/wordml" xmlns:w15="http://schemas.microsoft.com/office/word/2012/wordml" xmlns:wpg="http://schemas.microsoft.com/office/word/2010/wordprocessingGroup" xmlns:wpi="http://schemas.microsoft.com/office/word/2010/wordprocessingInk" xmlns:wne="http://schemas.microsoft.com/office/word/2006/wordml" xmlns:wps="http://schemas.microsoft.com/office/word/2010/wordprocessingShape" mc:Ignorable="w14 w15 wp14">
   <w:p>
     <w:pPr>
       <w:pStyle w:val="Header"/>
@@ -846,7 +846,14 @@
         <w:rFonts w:ascii="Times New Roman" w:hAnsi="Times New Roman" w:cs="Times New Roman"/>
         <w:sz w:val="28"/>
       </w:rPr>
-      <w:t>October 12th</w:t>
+      <w:t xml:space="preserve">October </w:t>
+    </w:r>
+    <w:r>
+      <w:rPr>
+        <w:rFonts w:ascii="Times New Roman" w:hAnsi="Times New Roman" w:cs="Times New Roman"/>
+        <w:sz w:val="28"/>
+      </w:rPr>
+      <w:t>18th</w:t>
     </w:r>
     <w:r>
       <w:rPr>
@@ -865,8 +872,8 @@
 </file>
 
 <file path=word/numbering.xml><?xml version="1.0" encoding="utf-8"?>
-<w:numbering xmlns:ve="http://schemas.openxmlformats.org/markup-compatibility/2006" xmlns:o="urn:schemas-microsoft-com:office:office" xmlns:r="http://schemas.openxmlformats.org/officeDocument/2006/relationships" xmlns:m="http://schemas.openxmlformats.org/officeDocument/2006/math" xmlns:v="urn:schemas-microsoft-com:vml" xmlns:wp="http://schemas.openxmlformats.org/drawingml/2006/wordprocessingDrawing" xmlns:w10="urn:schemas-microsoft-com:office:word" xmlns:w="http://schemas.openxmlformats.org/wordprocessingml/2006/main" xmlns:wne="http://schemas.microsoft.com/office/word/2006/wordml">
-  <w:abstractNum w:abstractNumId="0">
+<w:numbering xmlns:wpc="http://schemas.microsoft.com/office/word/2010/wordprocessingCanvas" xmlns:mc="http://schemas.openxmlformats.org/markup-compatibility/2006" xmlns:o="urn:schemas-microsoft-com:office:office" xmlns:r="http://schemas.openxmlformats.org/officeDocument/2006/relationships" xmlns:m="http://schemas.openxmlformats.org/officeDocument/2006/math" xmlns:v="urn:schemas-microsoft-com:vml" xmlns:wp14="http://schemas.microsoft.com/office/word/2010/wordprocessingDrawing" xmlns:wp="http://schemas.openxmlformats.org/drawingml/2006/wordprocessingDrawing" xmlns:w10="urn:schemas-microsoft-com:office:word" xmlns:w="http://schemas.openxmlformats.org/wordprocessingml/2006/main" xmlns:w14="http://schemas.microsoft.com/office/word/2010/wordml" xmlns:w15="http://schemas.microsoft.com/office/word/2012/wordml" xmlns:wpg="http://schemas.microsoft.com/office/word/2010/wordprocessingGroup" xmlns:wpi="http://schemas.microsoft.com/office/word/2010/wordprocessingInk" xmlns:wne="http://schemas.microsoft.com/office/word/2006/wordml" xmlns:wps="http://schemas.microsoft.com/office/word/2010/wordprocessingShape" mc:Ignorable="w14 w15 wp14">
+  <w:abstractNum w:abstractNumId="0" w15:restartNumberingAfterBreak="0">
     <w:nsid w:val="04061C19"/>
     <w:multiLevelType w:val="multilevel"/>
     <w:tmpl w:val="53EC0F08"/>
@@ -979,7 +986,7 @@
       </w:rPr>
     </w:lvl>
   </w:abstractNum>
-  <w:abstractNum w:abstractNumId="1">
+  <w:abstractNum w:abstractNumId="1" w15:restartNumberingAfterBreak="0">
     <w:nsid w:val="32E07DE3"/>
     <w:multiLevelType w:val="multilevel"/>
     <w:tmpl w:val="0409001F"/>
@@ -1065,7 +1072,7 @@
       </w:pPr>
     </w:lvl>
   </w:abstractNum>
-  <w:abstractNum w:abstractNumId="2">
+  <w:abstractNum w:abstractNumId="2" w15:restartNumberingAfterBreak="0">
     <w:nsid w:val="3EE63453"/>
     <w:multiLevelType w:val="multilevel"/>
     <w:tmpl w:val="0409001F"/>
@@ -1151,7 +1158,7 @@
       </w:pPr>
     </w:lvl>
   </w:abstractNum>
-  <w:abstractNum w:abstractNumId="3">
+  <w:abstractNum w:abstractNumId="3" w15:restartNumberingAfterBreak="0">
     <w:nsid w:val="4B2E70B6"/>
     <w:multiLevelType w:val="multilevel"/>
     <w:tmpl w:val="0409001F"/>
@@ -1237,7 +1244,7 @@
       </w:pPr>
     </w:lvl>
   </w:abstractNum>
-  <w:abstractNum w:abstractNumId="4">
+  <w:abstractNum w:abstractNumId="4" w15:restartNumberingAfterBreak="0">
     <w:nsid w:val="62896EE4"/>
     <w:multiLevelType w:val="multilevel"/>
     <w:tmpl w:val="0409001F"/>
@@ -1342,7 +1349,7 @@
 </file>
 
 <file path=word/styles.xml><?xml version="1.0" encoding="utf-8"?>
-<w:styles xmlns:r="http://schemas.openxmlformats.org/officeDocument/2006/relationships" xmlns:w="http://schemas.openxmlformats.org/wordprocessingml/2006/main">
+<w:styles xmlns:mc="http://schemas.openxmlformats.org/markup-compatibility/2006" xmlns:r="http://schemas.openxmlformats.org/officeDocument/2006/relationships" xmlns:w="http://schemas.openxmlformats.org/wordprocessingml/2006/main" xmlns:w14="http://schemas.microsoft.com/office/word/2010/wordml" xmlns:w15="http://schemas.microsoft.com/office/word/2012/wordml" mc:Ignorable="w14 w15">
   <w:docDefaults>
     <w:rPrDefault>
       <w:rPr>
@@ -1358,144 +1365,378 @@
       </w:pPr>
     </w:pPrDefault>
   </w:docDefaults>
-  <w:latentStyles w:defLockedState="0" w:defUIPriority="99" w:defSemiHidden="1" w:defUnhideWhenUsed="1" w:defQFormat="0" w:count="267">
-    <w:lsdException w:name="Normal" w:semiHidden="0" w:uiPriority="0" w:unhideWhenUsed="0" w:qFormat="1"/>
-    <w:lsdException w:name="heading 1" w:semiHidden="0" w:uiPriority="9" w:unhideWhenUsed="0" w:qFormat="1"/>
-    <w:lsdException w:name="heading 2" w:uiPriority="9" w:qFormat="1"/>
-    <w:lsdException w:name="heading 3" w:uiPriority="9" w:qFormat="1"/>
-    <w:lsdException w:name="heading 4" w:uiPriority="9" w:qFormat="1"/>
-    <w:lsdException w:name="heading 5" w:uiPriority="9" w:qFormat="1"/>
-    <w:lsdException w:name="heading 6" w:uiPriority="9" w:qFormat="1"/>
-    <w:lsdException w:name="heading 7" w:uiPriority="9" w:qFormat="1"/>
-    <w:lsdException w:name="heading 8" w:uiPriority="9" w:qFormat="1"/>
-    <w:lsdException w:name="heading 9" w:uiPriority="9" w:qFormat="1"/>
-    <w:lsdException w:name="toc 1" w:uiPriority="39"/>
-    <w:lsdException w:name="toc 2" w:uiPriority="39"/>
-    <w:lsdException w:name="toc 3" w:uiPriority="39"/>
-    <w:lsdException w:name="toc 4" w:uiPriority="39"/>
-    <w:lsdException w:name="toc 5" w:uiPriority="39"/>
-    <w:lsdException w:name="toc 6" w:uiPriority="39"/>
-    <w:lsdException w:name="toc 7" w:uiPriority="39"/>
-    <w:lsdException w:name="toc 8" w:uiPriority="39"/>
-    <w:lsdException w:name="toc 9" w:uiPriority="39"/>
-    <w:lsdException w:name="caption" w:uiPriority="35" w:qFormat="1"/>
-    <w:lsdException w:name="Title" w:semiHidden="0" w:uiPriority="10" w:unhideWhenUsed="0" w:qFormat="1"/>
-    <w:lsdException w:name="Default Paragraph Font" w:uiPriority="1"/>
-    <w:lsdException w:name="Subtitle" w:semiHidden="0" w:uiPriority="11" w:unhideWhenUsed="0" w:qFormat="1"/>
-    <w:lsdException w:name="Strong" w:semiHidden="0" w:uiPriority="22" w:unhideWhenUsed="0" w:qFormat="1"/>
-    <w:lsdException w:name="Emphasis" w:semiHidden="0" w:uiPriority="20" w:unhideWhenUsed="0" w:qFormat="1"/>
-    <w:lsdException w:name="Table Grid" w:semiHidden="0" w:uiPriority="59" w:unhideWhenUsed="0"/>
-    <w:lsdException w:name="Placeholder Text" w:unhideWhenUsed="0"/>
-    <w:lsdException w:name="No Spacing" w:semiHidden="0" w:uiPriority="1" w:unhideWhenUsed="0" w:qFormat="1"/>
-    <w:lsdException w:name="Light Shading" w:semiHidden="0" w:uiPriority="60" w:unhideWhenUsed="0"/>
-    <w:lsdException w:name="Light List" w:semiHidden="0" w:uiPriority="61" w:unhideWhenUsed="0"/>
-    <w:lsdException w:name="Light Grid" w:semiHidden="0" w:uiPriority="62" w:unhideWhenUsed="0"/>
-    <w:lsdException w:name="Medium Shading 1" w:semiHidden="0" w:uiPriority="63" w:unhideWhenUsed="0"/>
-    <w:lsdException w:name="Medium Shading 2" w:semiHidden="0" w:uiPriority="64" w:unhideWhenUsed="0"/>
-    <w:lsdException w:name="Medium List 1" w:semiHidden="0" w:uiPriority="65" w:unhideWhenUsed="0"/>
-    <w:lsdException w:name="Medium List 2" w:semiHidden="0" w:uiPriority="66" w:unhideWhenUsed="0"/>
-    <w:lsdException w:name="Medium Grid 1" w:semiHidden="0" w:uiPriority="67" w:unhideWhenUsed="0"/>
-    <w:lsdException w:name="Medium Grid 2" w:semiHidden="0" w:uiPriority="68" w:unhideWhenUsed="0"/>
-    <w:lsdException w:name="Medium Grid 3" w:semiHidden="0" w:uiPriority="69" w:unhideWhenUsed="0"/>
-    <w:lsdException w:name="Dark List" w:semiHidden="0" w:uiPriority="70" w:unhideWhenUsed="0"/>
-    <w:lsdException w:name="Colorful Shading" w:semiHidden="0" w:uiPriority="71" w:unhideWhenUsed="0"/>
-    <w:lsdException w:name="Colorful List" w:semiHidden="0" w:uiPriority="72" w:unhideWhenUsed="0"/>
-    <w:lsdException w:name="Colorful Grid" w:semiHidden="0" w:uiPriority="73" w:unhideWhenUsed="0"/>
-    <w:lsdException w:name="Light Shading Accent 1" w:semiHidden="0" w:uiPriority="60" w:unhideWhenUsed="0"/>
-    <w:lsdException w:name="Light List Accent 1" w:semiHidden="0" w:uiPriority="61" w:unhideWhenUsed="0"/>
-    <w:lsdException w:name="Light Grid Accent 1" w:semiHidden="0" w:uiPriority="62" w:unhideWhenUsed="0"/>
-    <w:lsdException w:name="Medium Shading 1 Accent 1" w:semiHidden="0" w:uiPriority="63" w:unhideWhenUsed="0"/>
-    <w:lsdException w:name="Medium Shading 2 Accent 1" w:semiHidden="0" w:uiPriority="64" w:unhideWhenUsed="0"/>
-    <w:lsdException w:name="Medium List 1 Accent 1" w:semiHidden="0" w:uiPriority="65" w:unhideWhenUsed="0"/>
-    <w:lsdException w:name="Revision" w:unhideWhenUsed="0"/>
-    <w:lsdException w:name="List Paragraph" w:semiHidden="0" w:uiPriority="34" w:unhideWhenUsed="0" w:qFormat="1"/>
-    <w:lsdException w:name="Quote" w:semiHidden="0" w:uiPriority="29" w:unhideWhenUsed="0" w:qFormat="1"/>
-    <w:lsdException w:name="Intense Quote" w:semiHidden="0" w:uiPriority="30" w:unhideWhenUsed="0" w:qFormat="1"/>
-    <w:lsdException w:name="Medium List 2 Accent 1" w:semiHidden="0" w:uiPriority="66" w:unhideWhenUsed="0"/>
-    <w:lsdException w:name="Medium Grid 1 Accent 1" w:semiHidden="0" w:uiPriority="67" w:unhideWhenUsed="0"/>
-    <w:lsdException w:name="Medium Grid 2 Accent 1" w:semiHidden="0" w:uiPriority="68" w:unhideWhenUsed="0"/>
-    <w:lsdException w:name="Medium Grid 3 Accent 1" w:semiHidden="0" w:uiPriority="69" w:unhideWhenUsed="0"/>
-    <w:lsdException w:name="Dark List Accent 1" w:semiHidden="0" w:uiPriority="70" w:unhideWhenUsed="0"/>
-    <w:lsdException w:name="Colorful Shading Accent 1" w:semiHidden="0" w:uiPriority="71" w:unhideWhenUsed="0"/>
-    <w:lsdException w:name="Colorful List Accent 1" w:semiHidden="0" w:uiPriority="72" w:unhideWhenUsed="0"/>
-    <w:lsdException w:name="Colorful Grid Accent 1" w:semiHidden="0" w:uiPriority="73" w:unhideWhenUsed="0"/>
-    <w:lsdException w:name="Light Shading Accent 2" w:semiHidden="0" w:uiPriority="60" w:unhideWhenUsed="0"/>
-    <w:lsdException w:name="Light List Accent 2" w:semiHidden="0" w:uiPriority="61" w:unhideWhenUsed="0"/>
-    <w:lsdException w:name="Light Grid Accent 2" w:semiHidden="0" w:uiPriority="62" w:unhideWhenUsed="0"/>
-    <w:lsdException w:name="Medium Shading 1 Accent 2" w:semiHidden="0" w:uiPriority="63" w:unhideWhenUsed="0"/>
-    <w:lsdException w:name="Medium Shading 2 Accent 2" w:semiHidden="0" w:uiPriority="64" w:unhideWhenUsed="0"/>
-    <w:lsdException w:name="Medium List 1 Accent 2" w:semiHidden="0" w:uiPriority="65" w:unhideWhenUsed="0"/>
-    <w:lsdException w:name="Medium List 2 Accent 2" w:semiHidden="0" w:uiPriority="66" w:unhideWhenUsed="0"/>
-    <w:lsdException w:name="Medium Grid 1 Accent 2" w:semiHidden="0" w:uiPriority="67" w:unhideWhenUsed="0"/>
-    <w:lsdException w:name="Medium Grid 2 Accent 2" w:semiHidden="0" w:uiPriority="68" w:unhideWhenUsed="0"/>
-    <w:lsdException w:name="Medium Grid 3 Accent 2" w:semiHidden="0" w:uiPriority="69" w:unhideWhenUsed="0"/>
-    <w:lsdException w:name="Dark List Accent 2" w:semiHidden="0" w:uiPriority="70" w:unhideWhenUsed="0"/>
-    <w:lsdException w:name="Colorful Shading Accent 2" w:semiHidden="0" w:uiPriority="71" w:unhideWhenUsed="0"/>
-    <w:lsdException w:name="Colorful List Accent 2" w:semiHidden="0" w:uiPriority="72" w:unhideWhenUsed="0"/>
-    <w:lsdException w:name="Colorful Grid Accent 2" w:semiHidden="0" w:uiPriority="73" w:unhideWhenUsed="0"/>
-    <w:lsdException w:name="Light Shading Accent 3" w:semiHidden="0" w:uiPriority="60" w:unhideWhenUsed="0"/>
-    <w:lsdException w:name="Light List Accent 3" w:semiHidden="0" w:uiPriority="61" w:unhideWhenUsed="0"/>
-    <w:lsdException w:name="Light Grid Accent 3" w:semiHidden="0" w:uiPriority="62" w:unhideWhenUsed="0"/>
-    <w:lsdException w:name="Medium Shading 1 Accent 3" w:semiHidden="0" w:uiPriority="63" w:unhideWhenUsed="0"/>
-    <w:lsdException w:name="Medium Shading 2 Accent 3" w:semiHidden="0" w:uiPriority="64" w:unhideWhenUsed="0"/>
-    <w:lsdException w:name="Medium List 1 Accent 3" w:semiHidden="0" w:uiPriority="65" w:unhideWhenUsed="0"/>
-    <w:lsdException w:name="Medium List 2 Accent 3" w:semiHidden="0" w:uiPriority="66" w:unhideWhenUsed="0"/>
-    <w:lsdException w:name="Medium Grid 1 Accent 3" w:semiHidden="0" w:uiPriority="67" w:unhideWhenUsed="0"/>
-    <w:lsdException w:name="Medium Grid 2 Accent 3" w:semiHidden="0" w:uiPriority="68" w:unhideWhenUsed="0"/>
-    <w:lsdException w:name="Medium Grid 3 Accent 3" w:semiHidden="0" w:uiPriority="69" w:unhideWhenUsed="0"/>
-    <w:lsdException w:name="Dark List Accent 3" w:semiHidden="0" w:uiPriority="70" w:unhideWhenUsed="0"/>
-    <w:lsdException w:name="Colorful Shading Accent 3" w:semiHidden="0" w:uiPriority="71" w:unhideWhenUsed="0"/>
-    <w:lsdException w:name="Colorful List Accent 3" w:semiHidden="0" w:uiPriority="72" w:unhideWhenUsed="0"/>
-    <w:lsdException w:name="Colorful Grid Accent 3" w:semiHidden="0" w:uiPriority="73" w:unhideWhenUsed="0"/>
-    <w:lsdException w:name="Light Shading Accent 4" w:semiHidden="0" w:uiPriority="60" w:unhideWhenUsed="0"/>
-    <w:lsdException w:name="Light List Accent 4" w:semiHidden="0" w:uiPriority="61" w:unhideWhenUsed="0"/>
-    <w:lsdException w:name="Light Grid Accent 4" w:semiHidden="0" w:uiPriority="62" w:unhideWhenUsed="0"/>
-    <w:lsdException w:name="Medium Shading 1 Accent 4" w:semiHidden="0" w:uiPriority="63" w:unhideWhenUsed="0"/>
-    <w:lsdException w:name="Medium Shading 2 Accent 4" w:semiHidden="0" w:uiPriority="64" w:unhideWhenUsed="0"/>
-    <w:lsdException w:name="Medium List 1 Accent 4" w:semiHidden="0" w:uiPriority="65" w:unhideWhenUsed="0"/>
-    <w:lsdException w:name="Medium List 2 Accent 4" w:semiHidden="0" w:uiPriority="66" w:unhideWhenUsed="0"/>
-    <w:lsdException w:name="Medium Grid 1 Accent 4" w:semiHidden="0" w:uiPriority="67" w:unhideWhenUsed="0"/>
-    <w:lsdException w:name="Medium Grid 2 Accent 4" w:semiHidden="0" w:uiPriority="68" w:unhideWhenUsed="0"/>
-    <w:lsdException w:name="Medium Grid 3 Accent 4" w:semiHidden="0" w:uiPriority="69" w:unhideWhenUsed="0"/>
-    <w:lsdException w:name="Dark List Accent 4" w:semiHidden="0" w:uiPriority="70" w:unhideWhenUsed="0"/>
-    <w:lsdException w:name="Colorful Shading Accent 4" w:semiHidden="0" w:uiPriority="71" w:unhideWhenUsed="0"/>
-    <w:lsdException w:name="Colorful List Accent 4" w:semiHidden="0" w:uiPriority="72" w:unhideWhenUsed="0"/>
-    <w:lsdException w:name="Colorful Grid Accent 4" w:semiHidden="0" w:uiPriority="73" w:unhideWhenUsed="0"/>
-    <w:lsdException w:name="Light Shading Accent 5" w:semiHidden="0" w:uiPriority="60" w:unhideWhenUsed="0"/>
-    <w:lsdException w:name="Light List Accent 5" w:semiHidden="0" w:uiPriority="61" w:unhideWhenUsed="0"/>
-    <w:lsdException w:name="Light Grid Accent 5" w:semiHidden="0" w:uiPriority="62" w:unhideWhenUsed="0"/>
-    <w:lsdException w:name="Medium Shading 1 Accent 5" w:semiHidden="0" w:uiPriority="63" w:unhideWhenUsed="0"/>
-    <w:lsdException w:name="Medium Shading 2 Accent 5" w:semiHidden="0" w:uiPriority="64" w:unhideWhenUsed="0"/>
-    <w:lsdException w:name="Medium List 1 Accent 5" w:semiHidden="0" w:uiPriority="65" w:unhideWhenUsed="0"/>
-    <w:lsdException w:name="Medium List 2 Accent 5" w:semiHidden="0" w:uiPriority="66" w:unhideWhenUsed="0"/>
-    <w:lsdException w:name="Medium Grid 1 Accent 5" w:semiHidden="0" w:uiPriority="67" w:unhideWhenUsed="0"/>
-    <w:lsdException w:name="Medium Grid 2 Accent 5" w:semiHidden="0" w:uiPriority="68" w:unhideWhenUsed="0"/>
-    <w:lsdException w:name="Medium Grid 3 Accent 5" w:semiHidden="0" w:uiPriority="69" w:unhideWhenUsed="0"/>
-    <w:lsdException w:name="Dark List Accent 5" w:semiHidden="0" w:uiPriority="70" w:unhideWhenUsed="0"/>
-    <w:lsdException w:name="Colorful Shading Accent 5" w:semiHidden="0" w:uiPriority="71" w:unhideWhenUsed="0"/>
-    <w:lsdException w:name="Colorful List Accent 5" w:semiHidden="0" w:uiPriority="72" w:unhideWhenUsed="0"/>
-    <w:lsdException w:name="Colorful Grid Accent 5" w:semiHidden="0" w:uiPriority="73" w:unhideWhenUsed="0"/>
-    <w:lsdException w:name="Light Shading Accent 6" w:semiHidden="0" w:uiPriority="60" w:unhideWhenUsed="0"/>
-    <w:lsdException w:name="Light List Accent 6" w:semiHidden="0" w:uiPriority="61" w:unhideWhenUsed="0"/>
-    <w:lsdException w:name="Light Grid Accent 6" w:semiHidden="0" w:uiPriority="62" w:unhideWhenUsed="0"/>
-    <w:lsdException w:name="Medium Shading 1 Accent 6" w:semiHidden="0" w:uiPriority="63" w:unhideWhenUsed="0"/>
-    <w:lsdException w:name="Medium Shading 2 Accent 6" w:semiHidden="0" w:uiPriority="64" w:unhideWhenUsed="0"/>
-    <w:lsdException w:name="Medium List 1 Accent 6" w:semiHidden="0" w:uiPriority="65" w:unhideWhenUsed="0"/>
-    <w:lsdException w:name="Medium List 2 Accent 6" w:semiHidden="0" w:uiPriority="66" w:unhideWhenUsed="0"/>
-    <w:lsdException w:name="Medium Grid 1 Accent 6" w:semiHidden="0" w:uiPriority="67" w:unhideWhenUsed="0"/>
-    <w:lsdException w:name="Medium Grid 2 Accent 6" w:semiHidden="0" w:uiPriority="68" w:unhideWhenUsed="0"/>
-    <w:lsdException w:name="Medium Grid 3 Accent 6" w:semiHidden="0" w:uiPriority="69" w:unhideWhenUsed="0"/>
-    <w:lsdException w:name="Dark List Accent 6" w:semiHidden="0" w:uiPriority="70" w:unhideWhenUsed="0"/>
-    <w:lsdException w:name="Colorful Shading Accent 6" w:semiHidden="0" w:uiPriority="71" w:unhideWhenUsed="0"/>
-    <w:lsdException w:name="Colorful List Accent 6" w:semiHidden="0" w:uiPriority="72" w:unhideWhenUsed="0"/>
-    <w:lsdException w:name="Colorful Grid Accent 6" w:semiHidden="0" w:uiPriority="73" w:unhideWhenUsed="0"/>
-    <w:lsdException w:name="Subtle Emphasis" w:semiHidden="0" w:uiPriority="19" w:unhideWhenUsed="0" w:qFormat="1"/>
-    <w:lsdException w:name="Intense Emphasis" w:semiHidden="0" w:uiPriority="21" w:unhideWhenUsed="0" w:qFormat="1"/>
-    <w:lsdException w:name="Subtle Reference" w:semiHidden="0" w:uiPriority="31" w:unhideWhenUsed="0" w:qFormat="1"/>
-    <w:lsdException w:name="Intense Reference" w:semiHidden="0" w:uiPriority="32" w:unhideWhenUsed="0" w:qFormat="1"/>
-    <w:lsdException w:name="Book Title" w:semiHidden="0" w:uiPriority="33" w:unhideWhenUsed="0" w:qFormat="1"/>
-    <w:lsdException w:name="Bibliography" w:uiPriority="37"/>
-    <w:lsdException w:name="TOC Heading" w:uiPriority="39" w:qFormat="1"/>
+  <w:latentStyles w:defLockedState="0" w:defUIPriority="99" w:defSemiHidden="0" w:defUnhideWhenUsed="0" w:defQFormat="0" w:count="371">
+    <w:lsdException w:name="Normal" w:uiPriority="0" w:qFormat="1"/>
+    <w:lsdException w:name="heading 1" w:uiPriority="9" w:qFormat="1"/>
+    <w:lsdException w:name="heading 2" w:semiHidden="1" w:uiPriority="9" w:unhideWhenUsed="1" w:qFormat="1"/>
+    <w:lsdException w:name="heading 3" w:semiHidden="1" w:uiPriority="9" w:unhideWhenUsed="1" w:qFormat="1"/>
+    <w:lsdException w:name="heading 4" w:semiHidden="1" w:uiPriority="9" w:unhideWhenUsed="1" w:qFormat="1"/>
+    <w:lsdException w:name="heading 5" w:semiHidden="1" w:uiPriority="9" w:unhideWhenUsed="1" w:qFormat="1"/>
+    <w:lsdException w:name="heading 6" w:semiHidden="1" w:uiPriority="9" w:unhideWhenUsed="1" w:qFormat="1"/>
+    <w:lsdException w:name="heading 7" w:semiHidden="1" w:uiPriority="9" w:unhideWhenUsed="1" w:qFormat="1"/>
+    <w:lsdException w:name="heading 8" w:semiHidden="1" w:uiPriority="9" w:unhideWhenUsed="1" w:qFormat="1"/>
+    <w:lsdException w:name="heading 9" w:semiHidden="1" w:uiPriority="9" w:unhideWhenUsed="1" w:qFormat="1"/>
+    <w:lsdException w:name="index 1" w:semiHidden="1" w:unhideWhenUsed="1"/>
+    <w:lsdException w:name="index 2" w:semiHidden="1" w:unhideWhenUsed="1"/>
+    <w:lsdException w:name="index 3" w:semiHidden="1" w:unhideWhenUsed="1"/>
+    <w:lsdException w:name="index 4" w:semiHidden="1" w:unhideWhenUsed="1"/>
+    <w:lsdException w:name="index 5" w:semiHidden="1" w:unhideWhenUsed="1"/>
+    <w:lsdException w:name="index 6" w:semiHidden="1" w:unhideWhenUsed="1"/>
+    <w:lsdException w:name="index 7" w:semiHidden="1" w:unhideWhenUsed="1"/>
+    <w:lsdException w:name="index 8" w:semiHidden="1" w:unhideWhenUsed="1"/>
+    <w:lsdException w:name="index 9" w:semiHidden="1" w:unhideWhenUsed="1"/>
+    <w:lsdException w:name="toc 1" w:semiHidden="1" w:uiPriority="39" w:unhideWhenUsed="1"/>
+    <w:lsdException w:name="toc 2" w:semiHidden="1" w:uiPriority="39" w:unhideWhenUsed="1"/>
+    <w:lsdException w:name="toc 3" w:semiHidden="1" w:uiPriority="39" w:unhideWhenUsed="1"/>
+    <w:lsdException w:name="toc 4" w:semiHidden="1" w:uiPriority="39" w:unhideWhenUsed="1"/>
+    <w:lsdException w:name="toc 5" w:semiHidden="1" w:uiPriority="39" w:unhideWhenUsed="1"/>
+    <w:lsdException w:name="toc 6" w:semiHidden="1" w:uiPriority="39" w:unhideWhenUsed="1"/>
+    <w:lsdException w:name="toc 7" w:semiHidden="1" w:uiPriority="39" w:unhideWhenUsed="1"/>
+    <w:lsdException w:name="toc 8" w:semiHidden="1" w:uiPriority="39" w:unhideWhenUsed="1"/>
+    <w:lsdException w:name="toc 9" w:semiHidden="1" w:uiPriority="39" w:unhideWhenUsed="1"/>
+    <w:lsdException w:name="Normal Indent" w:semiHidden="1" w:unhideWhenUsed="1"/>
+    <w:lsdException w:name="footnote text" w:semiHidden="1" w:unhideWhenUsed="1"/>
+    <w:lsdException w:name="annotation text" w:semiHidden="1" w:unhideWhenUsed="1"/>
+    <w:lsdException w:name="header" w:semiHidden="1" w:unhideWhenUsed="1"/>
+    <w:lsdException w:name="footer" w:semiHidden="1" w:unhideWhenUsed="1"/>
+    <w:lsdException w:name="index heading" w:semiHidden="1" w:unhideWhenUsed="1"/>
+    <w:lsdException w:name="caption" w:semiHidden="1" w:uiPriority="35" w:unhideWhenUsed="1" w:qFormat="1"/>
+    <w:lsdException w:name="table of figures" w:semiHidden="1" w:unhideWhenUsed="1"/>
+    <w:lsdException w:name="envelope address" w:semiHidden="1" w:unhideWhenUsed="1"/>
+    <w:lsdException w:name="envelope return" w:semiHidden="1" w:unhideWhenUsed="1"/>
+    <w:lsdException w:name="footnote reference" w:semiHidden="1" w:unhideWhenUsed="1"/>
+    <w:lsdException w:name="annotation reference" w:semiHidden="1" w:unhideWhenUsed="1"/>
+    <w:lsdException w:name="line number" w:semiHidden="1" w:unhideWhenUsed="1"/>
+    <w:lsdException w:name="page number" w:semiHidden="1" w:unhideWhenUsed="1"/>
+    <w:lsdException w:name="endnote reference" w:semiHidden="1" w:unhideWhenUsed="1"/>
+    <w:lsdException w:name="endnote text" w:semiHidden="1" w:unhideWhenUsed="1"/>
+    <w:lsdException w:name="table of authorities" w:semiHidden="1" w:unhideWhenUsed="1"/>
+    <w:lsdException w:name="macro" w:semiHidden="1" w:unhideWhenUsed="1"/>
+    <w:lsdException w:name="toa heading" w:semiHidden="1" w:unhideWhenUsed="1"/>
+    <w:lsdException w:name="List" w:semiHidden="1" w:unhideWhenUsed="1"/>
+    <w:lsdException w:name="List Bullet" w:semiHidden="1" w:unhideWhenUsed="1"/>
+    <w:lsdException w:name="List Number" w:semiHidden="1" w:unhideWhenUsed="1"/>
+    <w:lsdException w:name="List 2" w:semiHidden="1" w:unhideWhenUsed="1"/>
+    <w:lsdException w:name="List 3" w:semiHidden="1" w:unhideWhenUsed="1"/>
+    <w:lsdException w:name="List 4" w:semiHidden="1" w:unhideWhenUsed="1"/>
+    <w:lsdException w:name="List 5" w:semiHidden="1" w:unhideWhenUsed="1"/>
+    <w:lsdException w:name="List Bullet 2" w:semiHidden="1" w:unhideWhenUsed="1"/>
+    <w:lsdException w:name="List Bullet 3" w:semiHidden="1" w:unhideWhenUsed="1"/>
+    <w:lsdException w:name="List Bullet 4" w:semiHidden="1" w:unhideWhenUsed="1"/>
+    <w:lsdException w:name="List Bullet 5" w:semiHidden="1" w:unhideWhenUsed="1"/>
+    <w:lsdException w:name="List Number 2" w:semiHidden="1" w:unhideWhenUsed="1"/>
+    <w:lsdException w:name="List Number 3" w:semiHidden="1" w:unhideWhenUsed="1"/>
+    <w:lsdException w:name="List Number 4" w:semiHidden="1" w:unhideWhenUsed="1"/>
+    <w:lsdException w:name="List Number 5" w:semiHidden="1" w:unhideWhenUsed="1"/>
+    <w:lsdException w:name="Title" w:uiPriority="10" w:qFormat="1"/>
+    <w:lsdException w:name="Closing" w:semiHidden="1" w:unhideWhenUsed="1"/>
+    <w:lsdException w:name="Signature" w:semiHidden="1" w:unhideWhenUsed="1"/>
+    <w:lsdException w:name="Default Paragraph Font" w:semiHidden="1" w:uiPriority="1" w:unhideWhenUsed="1"/>
+    <w:lsdException w:name="Body Text" w:semiHidden="1" w:unhideWhenUsed="1"/>
+    <w:lsdException w:name="Body Text Indent" w:semiHidden="1" w:unhideWhenUsed="1"/>
+    <w:lsdException w:name="List Continue" w:semiHidden="1" w:unhideWhenUsed="1"/>
+    <w:lsdException w:name="List Continue 2" w:semiHidden="1" w:unhideWhenUsed="1"/>
+    <w:lsdException w:name="List Continue 3" w:semiHidden="1" w:unhideWhenUsed="1"/>
+    <w:lsdException w:name="List Continue 4" w:semiHidden="1" w:unhideWhenUsed="1"/>
+    <w:lsdException w:name="List Continue 5" w:semiHidden="1" w:unhideWhenUsed="1"/>
+    <w:lsdException w:name="Message Header" w:semiHidden="1" w:unhideWhenUsed="1"/>
+    <w:lsdException w:name="Subtitle" w:uiPriority="11" w:qFormat="1"/>
+    <w:lsdException w:name="Salutation" w:semiHidden="1" w:unhideWhenUsed="1"/>
+    <w:lsdException w:name="Date" w:semiHidden="1" w:unhideWhenUsed="1"/>
+    <w:lsdException w:name="Body Text First Indent" w:semiHidden="1" w:unhideWhenUsed="1"/>
+    <w:lsdException w:name="Body Text First Indent 2" w:semiHidden="1" w:unhideWhenUsed="1"/>
+    <w:lsdException w:name="Note Heading" w:semiHidden="1" w:unhideWhenUsed="1"/>
+    <w:lsdException w:name="Body Text 2" w:semiHidden="1" w:unhideWhenUsed="1"/>
+    <w:lsdException w:name="Body Text 3" w:semiHidden="1" w:unhideWhenUsed="1"/>
+    <w:lsdException w:name="Body Text Indent 2" w:semiHidden="1" w:unhideWhenUsed="1"/>
+    <w:lsdException w:name="Body Text Indent 3" w:semiHidden="1" w:unhideWhenUsed="1"/>
+    <w:lsdException w:name="Block Text" w:semiHidden="1" w:unhideWhenUsed="1"/>
+    <w:lsdException w:name="Hyperlink" w:semiHidden="1" w:unhideWhenUsed="1"/>
+    <w:lsdException w:name="FollowedHyperlink" w:semiHidden="1" w:unhideWhenUsed="1"/>
+    <w:lsdException w:name="Strong" w:uiPriority="22" w:qFormat="1"/>
+    <w:lsdException w:name="Emphasis" w:uiPriority="20" w:qFormat="1"/>
+    <w:lsdException w:name="Document Map" w:semiHidden="1" w:unhideWhenUsed="1"/>
+    <w:lsdException w:name="Plain Text" w:semiHidden="1" w:unhideWhenUsed="1"/>
+    <w:lsdException w:name="E-mail Signature" w:semiHidden="1" w:unhideWhenUsed="1"/>
+    <w:lsdException w:name="HTML Top of Form" w:semiHidden="1" w:unhideWhenUsed="1"/>
+    <w:lsdException w:name="HTML Bottom of Form" w:semiHidden="1" w:unhideWhenUsed="1"/>
+    <w:lsdException w:name="Normal (Web)" w:semiHidden="1" w:unhideWhenUsed="1"/>
+    <w:lsdException w:name="HTML Acronym" w:semiHidden="1" w:unhideWhenUsed="1"/>
+    <w:lsdException w:name="HTML Address" w:semiHidden="1" w:unhideWhenUsed="1"/>
+    <w:lsdException w:name="HTML Cite" w:semiHidden="1" w:unhideWhenUsed="1"/>
+    <w:lsdException w:name="HTML Code" w:semiHidden="1" w:unhideWhenUsed="1"/>
+    <w:lsdException w:name="HTML Definition" w:semiHidden="1" w:unhideWhenUsed="1"/>
+    <w:lsdException w:name="HTML Keyboard" w:semiHidden="1" w:unhideWhenUsed="1"/>
+    <w:lsdException w:name="HTML Preformatted" w:semiHidden="1" w:unhideWhenUsed="1"/>
+    <w:lsdException w:name="HTML Sample" w:semiHidden="1" w:unhideWhenUsed="1"/>
+    <w:lsdException w:name="HTML Typewriter" w:semiHidden="1" w:unhideWhenUsed="1"/>
+    <w:lsdException w:name="HTML Variable" w:semiHidden="1" w:unhideWhenUsed="1"/>
+    <w:lsdException w:name="Normal Table" w:semiHidden="1" w:unhideWhenUsed="1"/>
+    <w:lsdException w:name="annotation subject" w:semiHidden="1" w:unhideWhenUsed="1"/>
+    <w:lsdException w:name="No List" w:semiHidden="1" w:unhideWhenUsed="1"/>
+    <w:lsdException w:name="Outline List 1" w:semiHidden="1" w:unhideWhenUsed="1"/>
+    <w:lsdException w:name="Outline List 2" w:semiHidden="1" w:unhideWhenUsed="1"/>
+    <w:lsdException w:name="Outline List 3" w:semiHidden="1" w:unhideWhenUsed="1"/>
+    <w:lsdException w:name="Table Simple 1" w:semiHidden="1" w:unhideWhenUsed="1"/>
+    <w:lsdException w:name="Table Simple 2" w:semiHidden="1" w:unhideWhenUsed="1"/>
+    <w:lsdException w:name="Table Simple 3" w:semiHidden="1" w:unhideWhenUsed="1"/>
+    <w:lsdException w:name="Table Classic 1" w:semiHidden="1" w:unhideWhenUsed="1"/>
+    <w:lsdException w:name="Table Classic 2" w:semiHidden="1" w:unhideWhenUsed="1"/>
+    <w:lsdException w:name="Table Classic 3" w:semiHidden="1" w:unhideWhenUsed="1"/>
+    <w:lsdException w:name="Table Classic 4" w:semiHidden="1" w:unhideWhenUsed="1"/>
+    <w:lsdException w:name="Table Colorful 1" w:semiHidden="1" w:unhideWhenUsed="1"/>
+    <w:lsdException w:name="Table Colorful 2" w:semiHidden="1" w:unhideWhenUsed="1"/>
+    <w:lsdException w:name="Table Colorful 3" w:semiHidden="1" w:unhideWhenUsed="1"/>
+    <w:lsdException w:name="Table Columns 1" w:semiHidden="1" w:unhideWhenUsed="1"/>
+    <w:lsdException w:name="Table Columns 2" w:semiHidden="1" w:unhideWhenUsed="1"/>
+    <w:lsdException w:name="Table Columns 3" w:semiHidden="1" w:unhideWhenUsed="1"/>
+    <w:lsdException w:name="Table Columns 4" w:semiHidden="1" w:unhideWhenUsed="1"/>
+    <w:lsdException w:name="Table Columns 5" w:semiHidden="1" w:unhideWhenUsed="1"/>
+    <w:lsdException w:name="Table Grid 1" w:semiHidden="1" w:unhideWhenUsed="1"/>
+    <w:lsdException w:name="Table Grid 2" w:semiHidden="1" w:unhideWhenUsed="1"/>
+    <w:lsdException w:name="Table Grid 3" w:semiHidden="1" w:unhideWhenUsed="1"/>
+    <w:lsdException w:name="Table Grid 4" w:semiHidden="1" w:unhideWhenUsed="1"/>
+    <w:lsdException w:name="Table Grid 5" w:semiHidden="1" w:unhideWhenUsed="1"/>
+    <w:lsdException w:name="Table Grid 6" w:semiHidden="1" w:unhideWhenUsed="1"/>
+    <w:lsdException w:name="Table Grid 7" w:semiHidden="1" w:unhideWhenUsed="1"/>
+    <w:lsdException w:name="Table Grid 8" w:semiHidden="1" w:unhideWhenUsed="1"/>
+    <w:lsdException w:name="Table List 1" w:semiHidden="1" w:unhideWhenUsed="1"/>
+    <w:lsdException w:name="Table List 2" w:semiHidden="1" w:unhideWhenUsed="1"/>
+    <w:lsdException w:name="Table List 3" w:semiHidden="1" w:unhideWhenUsed="1"/>
+    <w:lsdException w:name="Table List 4" w:semiHidden="1" w:unhideWhenUsed="1"/>
+    <w:lsdException w:name="Table List 5" w:semiHidden="1" w:unhideWhenUsed="1"/>
+    <w:lsdException w:name="Table List 6" w:semiHidden="1" w:unhideWhenUsed="1"/>
+    <w:lsdException w:name="Table List 7" w:semiHidden="1" w:unhideWhenUsed="1"/>
+    <w:lsdException w:name="Table List 8" w:semiHidden="1" w:unhideWhenUsed="1"/>
+    <w:lsdException w:name="Table 3D effects 1" w:semiHidden="1" w:unhideWhenUsed="1"/>
+    <w:lsdException w:name="Table 3D effects 2" w:semiHidden="1" w:unhideWhenUsed="1"/>
+    <w:lsdException w:name="Table 3D effects 3" w:semiHidden="1" w:unhideWhenUsed="1"/>
+    <w:lsdException w:name="Table Contemporary" w:semiHidden="1" w:unhideWhenUsed="1"/>
+    <w:lsdException w:name="Table Elegant" w:semiHidden="1" w:unhideWhenUsed="1"/>
+    <w:lsdException w:name="Table Professional" w:semiHidden="1" w:unhideWhenUsed="1"/>
+    <w:lsdException w:name="Table Subtle 1" w:semiHidden="1" w:unhideWhenUsed="1"/>
+    <w:lsdException w:name="Table Subtle 2" w:semiHidden="1" w:unhideWhenUsed="1"/>
+    <w:lsdException w:name="Table Web 1" w:semiHidden="1" w:unhideWhenUsed="1"/>
+    <w:lsdException w:name="Table Web 2" w:semiHidden="1" w:unhideWhenUsed="1"/>
+    <w:lsdException w:name="Table Web 3" w:semiHidden="1" w:unhideWhenUsed="1"/>
+    <w:lsdException w:name="Balloon Text" w:semiHidden="1" w:unhideWhenUsed="1"/>
+    <w:lsdException w:name="Table Grid" w:uiPriority="59"/>
+    <w:lsdException w:name="Table Theme" w:semiHidden="1" w:unhideWhenUsed="1"/>
+    <w:lsdException w:name="Placeholder Text" w:semiHidden="1"/>
+    <w:lsdException w:name="No Spacing" w:uiPriority="1" w:qFormat="1"/>
+    <w:lsdException w:name="Light Shading" w:uiPriority="60"/>
+    <w:lsdException w:name="Light List" w:uiPriority="61"/>
+    <w:lsdException w:name="Light Grid" w:uiPriority="62"/>
+    <w:lsdException w:name="Medium Shading 1" w:uiPriority="63"/>
+    <w:lsdException w:name="Medium Shading 2" w:uiPriority="64"/>
+    <w:lsdException w:name="Medium List 1" w:uiPriority="65"/>
+    <w:lsdException w:name="Medium List 2" w:uiPriority="66"/>
+    <w:lsdException w:name="Medium Grid 1" w:uiPriority="67"/>
+    <w:lsdException w:name="Medium Grid 2" w:uiPriority="68"/>
+    <w:lsdException w:name="Medium Grid 3" w:uiPriority="69"/>
+    <w:lsdException w:name="Dark List" w:uiPriority="70"/>
+    <w:lsdException w:name="Colorful Shading" w:uiPriority="71"/>
+    <w:lsdException w:name="Colorful List" w:uiPriority="72"/>
+    <w:lsdException w:name="Colorful Grid" w:uiPriority="73"/>
+    <w:lsdException w:name="Light Shading Accent 1" w:uiPriority="60"/>
+    <w:lsdException w:name="Light List Accent 1" w:uiPriority="61"/>
+    <w:lsdException w:name="Light Grid Accent 1" w:uiPriority="62"/>
+    <w:lsdException w:name="Medium Shading 1 Accent 1" w:uiPriority="63"/>
+    <w:lsdException w:name="Medium Shading 2 Accent 1" w:uiPriority="64"/>
+    <w:lsdException w:name="Medium List 1 Accent 1" w:uiPriority="65"/>
+    <w:lsdException w:name="Revision" w:semiHidden="1"/>
+    <w:lsdException w:name="List Paragraph" w:uiPriority="34" w:qFormat="1"/>
+    <w:lsdException w:name="Quote" w:uiPriority="29" w:qFormat="1"/>
+    <w:lsdException w:name="Intense Quote" w:uiPriority="30" w:qFormat="1"/>
+    <w:lsdException w:name="Medium List 2 Accent 1" w:uiPriority="66"/>
+    <w:lsdException w:name="Medium Grid 1 Accent 1" w:uiPriority="67"/>
+    <w:lsdException w:name="Medium Grid 2 Accent 1" w:uiPriority="68"/>
+    <w:lsdException w:name="Medium Grid 3 Accent 1" w:uiPriority="69"/>
+    <w:lsdException w:name="Dark List Accent 1" w:uiPriority="70"/>
+    <w:lsdException w:name="Colorful Shading Accent 1" w:uiPriority="71"/>
+    <w:lsdException w:name="Colorful List Accent 1" w:uiPriority="72"/>
+    <w:lsdException w:name="Colorful Grid Accent 1" w:uiPriority="73"/>
+    <w:lsdException w:name="Light Shading Accent 2" w:uiPriority="60"/>
+    <w:lsdException w:name="Light List Accent 2" w:uiPriority="61"/>
+    <w:lsdException w:name="Light Grid Accent 2" w:uiPriority="62"/>
+    <w:lsdException w:name="Medium Shading 1 Accent 2" w:uiPriority="63"/>
+    <w:lsdException w:name="Medium Shading 2 Accent 2" w:uiPriority="64"/>
+    <w:lsdException w:name="Medium List 1 Accent 2" w:uiPriority="65"/>
+    <w:lsdException w:name="Medium List 2 Accent 2" w:uiPriority="66"/>
+    <w:lsdException w:name="Medium Grid 1 Accent 2" w:uiPriority="67"/>
+    <w:lsdException w:name="Medium Grid 2 Accent 2" w:uiPriority="68"/>
+    <w:lsdException w:name="Medium Grid 3 Accent 2" w:uiPriority="69"/>
+    <w:lsdException w:name="Dark List Accent 2" w:uiPriority="70"/>
+    <w:lsdException w:name="Colorful Shading Accent 2" w:uiPriority="71"/>
+    <w:lsdException w:name="Colorful List Accent 2" w:uiPriority="72"/>
+    <w:lsdException w:name="Colorful Grid Accent 2" w:uiPriority="73"/>
+    <w:lsdException w:name="Light Shading Accent 3" w:uiPriority="60"/>
+    <w:lsdException w:name="Light List Accent 3" w:uiPriority="61"/>
+    <w:lsdException w:name="Light Grid Accent 3" w:uiPriority="62"/>
+    <w:lsdException w:name="Medium Shading 1 Accent 3" w:uiPriority="63"/>
+    <w:lsdException w:name="Medium Shading 2 Accent 3" w:uiPriority="64"/>
+    <w:lsdException w:name="Medium List 1 Accent 3" w:uiPriority="65"/>
+    <w:lsdException w:name="Medium List 2 Accent 3" w:uiPriority="66"/>
+    <w:lsdException w:name="Medium Grid 1 Accent 3" w:uiPriority="67"/>
+    <w:lsdException w:name="Medium Grid 2 Accent 3" w:uiPriority="68"/>
+    <w:lsdException w:name="Medium Grid 3 Accent 3" w:uiPriority="69"/>
+    <w:lsdException w:name="Dark List Accent 3" w:uiPriority="70"/>
+    <w:lsdException w:name="Colorful Shading Accent 3" w:uiPriority="71"/>
+    <w:lsdException w:name="Colorful List Accent 3" w:uiPriority="72"/>
+    <w:lsdException w:name="Colorful Grid Accent 3" w:uiPriority="73"/>
+    <w:lsdException w:name="Light Shading Accent 4" w:uiPriority="60"/>
+    <w:lsdException w:name="Light List Accent 4" w:uiPriority="61"/>
+    <w:lsdException w:name="Light Grid Accent 4" w:uiPriority="62"/>
+    <w:lsdException w:name="Medium Shading 1 Accent 4" w:uiPriority="63"/>
+    <w:lsdException w:name="Medium Shading 2 Accent 4" w:uiPriority="64"/>
+    <w:lsdException w:name="Medium List 1 Accent 4" w:uiPriority="65"/>
+    <w:lsdException w:name="Medium List 2 Accent 4" w:uiPriority="66"/>
+    <w:lsdException w:name="Medium Grid 1 Accent 4" w:uiPriority="67"/>
+    <w:lsdException w:name="Medium Grid 2 Accent 4" w:uiPriority="68"/>
+    <w:lsdException w:name="Medium Grid 3 Accent 4" w:uiPriority="69"/>
+    <w:lsdException w:name="Dark List Accent 4" w:uiPriority="70"/>
+    <w:lsdException w:name="Colorful Shading Accent 4" w:uiPriority="71"/>
+    <w:lsdException w:name="Colorful List Accent 4" w:uiPriority="72"/>
+    <w:lsdException w:name="Colorful Grid Accent 4" w:uiPriority="73"/>
+    <w:lsdException w:name="Light Shading Accent 5" w:uiPriority="60"/>
+    <w:lsdException w:name="Light List Accent 5" w:uiPriority="61"/>
+    <w:lsdException w:name="Light Grid Accent 5" w:uiPriority="62"/>
+    <w:lsdException w:name="Medium Shading 1 Accent 5" w:uiPriority="63"/>
+    <w:lsdException w:name="Medium Shading 2 Accent 5" w:uiPriority="64"/>
+    <w:lsdException w:name="Medium List 1 Accent 5" w:uiPriority="65"/>
+    <w:lsdException w:name="Medium List 2 Accent 5" w:uiPriority="66"/>
+    <w:lsdException w:name="Medium Grid 1 Accent 5" w:uiPriority="67"/>
+    <w:lsdException w:name="Medium Grid 2 Accent 5" w:uiPriority="68"/>
+    <w:lsdException w:name="Medium Grid 3 Accent 5" w:uiPriority="69"/>
+    <w:lsdException w:name="Dark List Accent 5" w:uiPriority="70"/>
+    <w:lsdException w:name="Colorful Shading Accent 5" w:uiPriority="71"/>
+    <w:lsdException w:name="Colorful List Accent 5" w:uiPriority="72"/>
+    <w:lsdException w:name="Colorful Grid Accent 5" w:uiPriority="73"/>
+    <w:lsdException w:name="Light Shading Accent 6" w:uiPriority="60"/>
+    <w:lsdException w:name="Light List Accent 6" w:uiPriority="61"/>
+    <w:lsdException w:name="Light Grid Accent 6" w:uiPriority="62"/>
+    <w:lsdException w:name="Medium Shading 1 Accent 6" w:uiPriority="63"/>
+    <w:lsdException w:name="Medium Shading 2 Accent 6" w:uiPriority="64"/>
+    <w:lsdException w:name="Medium List 1 Accent 6" w:uiPriority="65"/>
+    <w:lsdException w:name="Medium List 2 Accent 6" w:uiPriority="66"/>
+    <w:lsdException w:name="Medium Grid 1 Accent 6" w:uiPriority="67"/>
+    <w:lsdException w:name="Medium Grid 2 Accent 6" w:uiPriority="68"/>
+    <w:lsdException w:name="Medium Grid 3 Accent 6" w:uiPriority="69"/>
+    <w:lsdException w:name="Dark List Accent 6" w:uiPriority="70"/>
+    <w:lsdException w:name="Colorful Shading Accent 6" w:uiPriority="71"/>
+    <w:lsdException w:name="Colorful List Accent 6" w:uiPriority="72"/>
+    <w:lsdException w:name="Colorful Grid Accent 6" w:uiPriority="73"/>
+    <w:lsdException w:name="Subtle Emphasis" w:uiPriority="19" w:qFormat="1"/>
+    <w:lsdException w:name="Intense Emphasis" w:uiPriority="21" w:qFormat="1"/>
+    <w:lsdException w:name="Subtle Reference" w:uiPriority="31" w:qFormat="1"/>
+    <w:lsdException w:name="Intense Reference" w:uiPriority="32" w:qFormat="1"/>
+    <w:lsdException w:name="Book Title" w:uiPriority="33" w:qFormat="1"/>
+    <w:lsdException w:name="Bibliography" w:semiHidden="1" w:uiPriority="37" w:unhideWhenUsed="1"/>
+    <w:lsdException w:name="TOC Heading" w:semiHidden="1" w:uiPriority="39" w:unhideWhenUsed="1" w:qFormat="1"/>
+    <w:lsdException w:name="Plain Table 1" w:uiPriority="41"/>
+    <w:lsdException w:name="Plain Table 2" w:uiPriority="42"/>
+    <w:lsdException w:name="Plain Table 3" w:uiPriority="43"/>
+    <w:lsdException w:name="Plain Table 4" w:uiPriority="44"/>
+    <w:lsdException w:name="Plain Table 5" w:uiPriority="45"/>
+    <w:lsdException w:name="Grid Table Light" w:uiPriority="40"/>
+    <w:lsdException w:name="Grid Table 1 Light" w:uiPriority="46"/>
+    <w:lsdException w:name="Grid Table 2" w:uiPriority="47"/>
+    <w:lsdException w:name="Grid Table 3" w:uiPriority="48"/>
+    <w:lsdException w:name="Grid Table 4" w:uiPriority="49"/>
+    <w:lsdException w:name="Grid Table 5 Dark" w:uiPriority="50"/>
+    <w:lsdException w:name="Grid Table 6 Colorful" w:uiPriority="51"/>
+    <w:lsdException w:name="Grid Table 7 Colorful" w:uiPriority="52"/>
+    <w:lsdException w:name="Grid Table 1 Light Accent 1" w:uiPriority="46"/>
+    <w:lsdException w:name="Grid Table 2 Accent 1" w:uiPriority="47"/>
+    <w:lsdException w:name="Grid Table 3 Accent 1" w:uiPriority="48"/>
+    <w:lsdException w:name="Grid Table 4 Accent 1" w:uiPriority="49"/>
+    <w:lsdException w:name="Grid Table 5 Dark Accent 1" w:uiPriority="50"/>
+    <w:lsdException w:name="Grid Table 6 Colorful Accent 1" w:uiPriority="51"/>
+    <w:lsdException w:name="Grid Table 7 Colorful Accent 1" w:uiPriority="52"/>
+    <w:lsdException w:name="Grid Table 1 Light Accent 2" w:uiPriority="46"/>
+    <w:lsdException w:name="Grid Table 2 Accent 2" w:uiPriority="47"/>
+    <w:lsdException w:name="Grid Table 3 Accent 2" w:uiPriority="48"/>
+    <w:lsdException w:name="Grid Table 4 Accent 2" w:uiPriority="49"/>
+    <w:lsdException w:name="Grid Table 5 Dark Accent 2" w:uiPriority="50"/>
+    <w:lsdException w:name="Grid Table 6 Colorful Accent 2" w:uiPriority="51"/>
+    <w:lsdException w:name="Grid Table 7 Colorful Accent 2" w:uiPriority="52"/>
+    <w:lsdException w:name="Grid Table 1 Light Accent 3" w:uiPriority="46"/>
+    <w:lsdException w:name="Grid Table 2 Accent 3" w:uiPriority="47"/>
+    <w:lsdException w:name="Grid Table 3 Accent 3" w:uiPriority="48"/>
+    <w:lsdException w:name="Grid Table 4 Accent 3" w:uiPriority="49"/>
+    <w:lsdException w:name="Grid Table 5 Dark Accent 3" w:uiPriority="50"/>
+    <w:lsdException w:name="Grid Table 6 Colorful Accent 3" w:uiPriority="51"/>
+    <w:lsdException w:name="Grid Table 7 Colorful Accent 3" w:uiPriority="52"/>
+    <w:lsdException w:name="Grid Table 1 Light Accent 4" w:uiPriority="46"/>
+    <w:lsdException w:name="Grid Table 2 Accent 4" w:uiPriority="47"/>
+    <w:lsdException w:name="Grid Table 3 Accent 4" w:uiPriority="48"/>
+    <w:lsdException w:name="Grid Table 4 Accent 4" w:uiPriority="49"/>
+    <w:lsdException w:name="Grid Table 5 Dark Accent 4" w:uiPriority="50"/>
+    <w:lsdException w:name="Grid Table 6 Colorful Accent 4" w:uiPriority="51"/>
+    <w:lsdException w:name="Grid Table 7 Colorful Accent 4" w:uiPriority="52"/>
+    <w:lsdException w:name="Grid Table 1 Light Accent 5" w:uiPriority="46"/>
+    <w:lsdException w:name="Grid Table 2 Accent 5" w:uiPriority="47"/>
+    <w:lsdException w:name="Grid Table 3 Accent 5" w:uiPriority="48"/>
+    <w:lsdException w:name="Grid Table 4 Accent 5" w:uiPriority="49"/>
+    <w:lsdException w:name="Grid Table 5 Dark Accent 5" w:uiPriority="50"/>
+    <w:lsdException w:name="Grid Table 6 Colorful Accent 5" w:uiPriority="51"/>
+    <w:lsdException w:name="Grid Table 7 Colorful Accent 5" w:uiPriority="52"/>
+    <w:lsdException w:name="Grid Table 1 Light Accent 6" w:uiPriority="46"/>
+    <w:lsdException w:name="Grid Table 2 Accent 6" w:uiPriority="47"/>
+    <w:lsdException w:name="Grid Table 3 Accent 6" w:uiPriority="48"/>
+    <w:lsdException w:name="Grid Table 4 Accent 6" w:uiPriority="49"/>
+    <w:lsdException w:name="Grid Table 5 Dark Accent 6" w:uiPriority="50"/>
+    <w:lsdException w:name="Grid Table 6 Colorful Accent 6" w:uiPriority="51"/>
+    <w:lsdException w:name="Grid Table 7 Colorful Accent 6" w:uiPriority="52"/>
+    <w:lsdException w:name="List Table 1 Light" w:uiPriority="46"/>
+    <w:lsdException w:name="List Table 2" w:uiPriority="47"/>
+    <w:lsdException w:name="List Table 3" w:uiPriority="48"/>
+    <w:lsdException w:name="List Table 4" w:uiPriority="49"/>
+    <w:lsdException w:name="List Table 5 Dark" w:uiPriority="50"/>
+    <w:lsdException w:name="List Table 6 Colorful" w:uiPriority="51"/>
+    <w:lsdException w:name="List Table 7 Colorful" w:uiPriority="52"/>
+    <w:lsdException w:name="List Table 1 Light Accent 1" w:uiPriority="46"/>
+    <w:lsdException w:name="List Table 2 Accent 1" w:uiPriority="47"/>
+    <w:lsdException w:name="List Table 3 Accent 1" w:uiPriority="48"/>
+    <w:lsdException w:name="List Table 4 Accent 1" w:uiPriority="49"/>
+    <w:lsdException w:name="List Table 5 Dark Accent 1" w:uiPriority="50"/>
+    <w:lsdException w:name="List Table 6 Colorful Accent 1" w:uiPriority="51"/>
+    <w:lsdException w:name="List Table 7 Colorful Accent 1" w:uiPriority="52"/>
+    <w:lsdException w:name="List Table 1 Light Accent 2" w:uiPriority="46"/>
+    <w:lsdException w:name="List Table 2 Accent 2" w:uiPriority="47"/>
+    <w:lsdException w:name="List Table 3 Accent 2" w:uiPriority="48"/>
+    <w:lsdException w:name="List Table 4 Accent 2" w:uiPriority="49"/>
+    <w:lsdException w:name="List Table 5 Dark Accent 2" w:uiPriority="50"/>
+    <w:lsdException w:name="List Table 6 Colorful Accent 2" w:uiPriority="51"/>
+    <w:lsdException w:name="List Table 7 Colorful Accent 2" w:uiPriority="52"/>
+    <w:lsdException w:name="List Table 1 Light Accent 3" w:uiPriority="46"/>
+    <w:lsdException w:name="List Table 2 Accent 3" w:uiPriority="47"/>
+    <w:lsdException w:name="List Table 3 Accent 3" w:uiPriority="48"/>
+    <w:lsdException w:name="List Table 4 Accent 3" w:uiPriority="49"/>
+    <w:lsdException w:name="List Table 5 Dark Accent 3" w:uiPriority="50"/>
+    <w:lsdException w:name="List Table 6 Colorful Accent 3" w:uiPriority="51"/>
+    <w:lsdException w:name="List Table 7 Colorful Accent 3" w:uiPriority="52"/>
+    <w:lsdException w:name="List Table 1 Light Accent 4" w:uiPriority="46"/>
+    <w:lsdException w:name="List Table 2 Accent 4" w:uiPriority="47"/>
+    <w:lsdException w:name="List Table 3 Accent 4" w:uiPriority="48"/>
+    <w:lsdException w:name="List Table 4 Accent 4" w:uiPriority="49"/>
+    <w:lsdException w:name="List Table 5 Dark Accent 4" w:uiPriority="50"/>
+    <w:lsdException w:name="List Table 6 Colorful Accent 4" w:uiPriority="51"/>
+    <w:lsdException w:name="List Table 7 Colorful Accent 4" w:uiPriority="52"/>
+    <w:lsdException w:name="List Table 1 Light Accent 5" w:uiPriority="46"/>
+    <w:lsdException w:name="List Table 2 Accent 5" w:uiPriority="47"/>
+    <w:lsdException w:name="List Table 3 Accent 5" w:uiPriority="48"/>
+    <w:lsdException w:name="List Table 4 Accent 5" w:uiPriority="49"/>
+    <w:lsdException w:name="List Table 5 Dark Accent 5" w:uiPriority="50"/>
+    <w:lsdException w:name="List Table 6 Colorful Accent 5" w:uiPriority="51"/>
+    <w:lsdException w:name="List Table 7 Colorful Accent 5" w:uiPriority="52"/>
+    <w:lsdException w:name="List Table 1 Light Accent 6" w:uiPriority="46"/>
+    <w:lsdException w:name="List Table 2 Accent 6" w:uiPriority="47"/>
+    <w:lsdException w:name="List Table 3 Accent 6" w:uiPriority="48"/>
+    <w:lsdException w:name="List Table 4 Accent 6" w:uiPriority="49"/>
+    <w:lsdException w:name="List Table 5 Dark Accent 6" w:uiPriority="50"/>
+    <w:lsdException w:name="List Table 6 Colorful Accent 6" w:uiPriority="51"/>
+    <w:lsdException w:name="List Table 7 Colorful Accent 6" w:uiPriority="52"/>
   </w:latentStyles>
   <w:style w:type="paragraph" w:default="1" w:styleId="Normal">
     <w:name w:val="Normal"/>
@@ -1513,7 +1754,6 @@
     <w:uiPriority w:val="99"/>
     <w:semiHidden/>
     <w:unhideWhenUsed/>
-    <w:qFormat/>
     <w:tblPr>
       <w:tblInd w:w="0" w:type="dxa"/>
       <w:tblCellMar>

</xml_diff>